<commit_message>
valentin suce des queues
</commit_message>
<xml_diff>
--- a/Partie personnelle Audran RAYNAL/API de développement.docx
+++ b/Partie personnelle Audran RAYNAL/API de développement.docx
@@ -286,7 +286,7 @@
           </mc:Choice>
           <mc:Fallback>
             <w:pict>
-              <v:oval w14:anchorId="57D02E4D" id="Ellipse 19" o:spid="_x0000_s1026" style="position:absolute;margin-left:222.8pt;margin-top:169.5pt;width:166.7pt;height:83.7pt;rotation:1794799fd;z-index:251670528;visibility:visible;mso-wrap-style:square;mso-width-percent:0;mso-height-percent:0;mso-wrap-distance-left:9pt;mso-wrap-distance-top:0;mso-wrap-distance-right:9pt;mso-wrap-distance-bottom:0;mso-position-horizontal:absolute;mso-position-horizontal-relative:text;mso-position-vertical:absolute;mso-position-vertical-relative:text;mso-width-percent:0;mso-height-percent:0;mso-width-relative:margin;mso-height-relative:margin;v-text-anchor:middle" o:gfxdata="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" filled="f" strokecolor="#1f3763 [1604]" strokeweight="1pt">
+              <v:oval w14:anchorId="10DDB51C" id="Ellipse 19" o:spid="_x0000_s1026" style="position:absolute;margin-left:222.8pt;margin-top:169.5pt;width:166.7pt;height:83.7pt;rotation:1794799fd;z-index:251670528;visibility:visible;mso-wrap-style:square;mso-width-percent:0;mso-height-percent:0;mso-wrap-distance-left:9pt;mso-wrap-distance-top:0;mso-wrap-distance-right:9pt;mso-wrap-distance-bottom:0;mso-position-horizontal:absolute;mso-position-horizontal-relative:text;mso-position-vertical:absolute;mso-position-vertical-relative:text;mso-width-percent:0;mso-height-percent:0;mso-width-relative:margin;mso-height-relative:margin;v-text-anchor:middle" o:gfxdata="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" filled="f" strokecolor="#1f3763 [1604]" strokeweight="1pt">
                 <v:stroke joinstyle="miter"/>
               </v:oval>
             </w:pict>
@@ -363,7 +363,7 @@
           </mc:Choice>
           <mc:Fallback>
             <w:pict>
-              <v:oval w14:anchorId="5F7B967B" id="Ellipse 20" o:spid="_x0000_s1026" style="position:absolute;margin-left:7.65pt;margin-top:175.4pt;width:126.65pt;height:63.2pt;rotation:-1836456fd;z-index:251672576;visibility:visible;mso-wrap-style:square;mso-width-percent:0;mso-height-percent:0;mso-wrap-distance-left:9pt;mso-wrap-distance-top:0;mso-wrap-distance-right:9pt;mso-wrap-distance-bottom:0;mso-position-horizontal:absolute;mso-position-horizontal-relative:text;mso-position-vertical:absolute;mso-position-vertical-relative:text;mso-width-percent:0;mso-height-percent:0;mso-width-relative:margin;mso-height-relative:margin;v-text-anchor:middle" o:gfxdata="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" filled="f" strokecolor="#1f3763 [1604]" strokeweight="1pt">
+              <v:oval w14:anchorId="1561C8B4" id="Ellipse 20" o:spid="_x0000_s1026" style="position:absolute;margin-left:7.65pt;margin-top:175.4pt;width:126.65pt;height:63.2pt;rotation:-1836456fd;z-index:251672576;visibility:visible;mso-wrap-style:square;mso-width-percent:0;mso-height-percent:0;mso-wrap-distance-left:9pt;mso-wrap-distance-top:0;mso-wrap-distance-right:9pt;mso-wrap-distance-bottom:0;mso-position-horizontal:absolute;mso-position-horizontal-relative:text;mso-position-vertical:absolute;mso-position-vertical-relative:text;mso-width-percent:0;mso-height-percent:0;mso-width-relative:margin;mso-height-relative:margin;v-text-anchor:middle" o:gfxdata="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" filled="f" strokecolor="#1f3763 [1604]" strokeweight="1pt">
                 <v:stroke joinstyle="miter"/>
               </v:oval>
             </w:pict>
@@ -1955,7 +1955,7 @@
           </mc:Choice>
           <mc:Fallback>
             <w:pict>
-              <v:roundrect w14:anchorId="22EFA0FD" id="Rectangle : coins arrondis 4" o:spid="_x0000_s1026" style="position:absolute;margin-left:5.1pt;margin-top:10.85pt;width:94.4pt;height:14.25pt;z-index:251662336;visibility:visible;mso-wrap-style:square;mso-wrap-distance-left:9pt;mso-wrap-distance-top:0;mso-wrap-distance-right:9pt;mso-wrap-distance-bottom:0;mso-position-horizontal:absolute;mso-position-horizontal-relative:text;mso-position-vertical:absolute;mso-position-vertical-relative:text;v-text-anchor:middle" arcsize="10923f" o:gfxdata="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" filled="f" strokecolor="#ffc000" strokeweight="1.5pt">
+              <v:roundrect w14:anchorId="6DEE3711" id="Rectangle : coins arrondis 4" o:spid="_x0000_s1026" style="position:absolute;margin-left:5.1pt;margin-top:10.85pt;width:94.4pt;height:14.25pt;z-index:251662336;visibility:visible;mso-wrap-style:square;mso-wrap-distance-left:9pt;mso-wrap-distance-top:0;mso-wrap-distance-right:9pt;mso-wrap-distance-bottom:0;mso-position-horizontal:absolute;mso-position-horizontal-relative:text;mso-position-vertical:absolute;mso-position-vertical-relative:text;v-text-anchor:middle" arcsize="10923f" o:gfxdata="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" filled="f" strokecolor="#ffc000" strokeweight="1.5pt">
                 <v:stroke joinstyle="miter"/>
               </v:roundrect>
             </w:pict>
@@ -2039,7 +2039,7 @@
           </mc:Choice>
           <mc:Fallback>
             <w:pict>
-              <v:roundrect w14:anchorId="6D54E87B" id="Rectangle : coins arrondis 6" o:spid="_x0000_s1026" style="position:absolute;margin-left:204.35pt;margin-top:5.3pt;width:82.75pt;height:13.45pt;z-index:251664384;visibility:visible;mso-wrap-style:square;mso-width-percent:0;mso-height-percent:0;mso-wrap-distance-left:9pt;mso-wrap-distance-top:0;mso-wrap-distance-right:9pt;mso-wrap-distance-bottom:0;mso-position-horizontal:absolute;mso-position-horizontal-relative:text;mso-position-vertical:absolute;mso-position-vertical-relative:text;mso-width-percent:0;mso-height-percent:0;mso-width-relative:margin;mso-height-relative:margin;v-text-anchor:middle" arcsize="10923f" o:gfxdata="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" filled="f" strokecolor="#ffc000" strokeweight="1.5pt">
+              <v:roundrect w14:anchorId="28D116A3" id="Rectangle : coins arrondis 6" o:spid="_x0000_s1026" style="position:absolute;margin-left:204.35pt;margin-top:5.3pt;width:82.75pt;height:13.45pt;z-index:251664384;visibility:visible;mso-wrap-style:square;mso-width-percent:0;mso-height-percent:0;mso-wrap-distance-left:9pt;mso-wrap-distance-top:0;mso-wrap-distance-right:9pt;mso-wrap-distance-bottom:0;mso-position-horizontal:absolute;mso-position-horizontal-relative:text;mso-position-vertical:absolute;mso-position-vertical-relative:text;mso-width-percent:0;mso-height-percent:0;mso-width-relative:margin;mso-height-relative:margin;v-text-anchor:middle" arcsize="10923f" o:gfxdata="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" filled="f" strokecolor="#ffc000" strokeweight="1.5pt">
                 <v:stroke joinstyle="miter"/>
               </v:roundrect>
             </w:pict>
@@ -2573,9 +2573,100 @@
       <w:r>
         <w:t>J’ai eu besoin d’une platine d’essai</w:t>
       </w:r>
+    </w:p>
+    <w:p/>
+    <w:p/>
+    <w:p/>
+    <w:p/>
+    <w:p/>
+    <w:p/>
+    <w:p/>
+    <w:p/>
+    <w:p/>
+    <w:p/>
+    <w:p/>
+    <w:p/>
+    <w:p/>
+    <w:p/>
+    <w:p/>
+    <w:p/>
+    <w:p>
+      <w:pPr>
+        <w:pStyle w:val="Titre1"/>
+      </w:pPr>
+      <w:r>
+        <w:lastRenderedPageBreak/>
+        <w:t>CONCLUSION</w:t>
+      </w:r>
+    </w:p>
+    <w:p/>
+    <w:p>
+      <w:pPr>
+        <w:pStyle w:val="Titre2"/>
+      </w:pPr>
+      <w:r>
+        <w:t>Communication avec le groupe</w:t>
+      </w:r>
+    </w:p>
+    <w:p/>
+    <w:p>
+      <w:pPr>
+        <w:pStyle w:val="Titre2"/>
+      </w:pPr>
+      <w:r>
+        <w:t>Connaissances apportés</w:t>
+      </w:r>
+    </w:p>
+    <w:p>
+      <w:r>
+        <w:t>-Découverte IDE Arduino</w:t>
+      </w:r>
+    </w:p>
+    <w:p>
+      <w:r>
+        <w:t>-Découverte Android Studio, JSON</w:t>
+      </w:r>
+    </w:p>
+    <w:p/>
+    <w:p/>
+    <w:p>
+      <w:pPr>
+        <w:pStyle w:val="Titre2"/>
+      </w:pPr>
+      <w:r>
+        <w:t>Regard critique du projet</w:t>
+      </w:r>
+    </w:p>
+    <w:p/>
+    <w:p>
+      <w:pPr>
+        <w:pStyle w:val="Paragraphedeliste"/>
+        <w:numPr>
+          <w:ilvl w:val="0"/>
+          <w:numId w:val="3"/>
+        </w:numPr>
+      </w:pPr>
+      <w:r>
+        <w:t>PC pas top pour Android Studio (temps de lancement, chargement, compilation)</w:t>
+      </w:r>
+    </w:p>
+    <w:p>
+      <w:pPr>
+        <w:pStyle w:val="Paragraphedeliste"/>
+        <w:numPr>
+          <w:ilvl w:val="0"/>
+          <w:numId w:val="3"/>
+        </w:numPr>
+      </w:pPr>
+      <w:r>
+        <w:t xml:space="preserve">On ne pouvait pas choisir les software et IDE de développement </w:t>
+      </w:r>
       <w:bookmarkStart w:id="2" w:name="_GoBack"/>
       <w:bookmarkEnd w:id="2"/>
     </w:p>
+    <w:p/>
+    <w:p/>
+    <w:p/>
     <w:sectPr>
       <w:footerReference w:type="default" r:id="rId21"/>
       <w:pgSz w:w="11906" w:h="16838"/>
@@ -2739,6 +2830,119 @@
     </w:lvl>
   </w:abstractNum>
   <w:abstractNum w:abstractNumId="1" w15:restartNumberingAfterBreak="0">
+    <w:nsid w:val="2E773C15"/>
+    <w:multiLevelType w:val="hybridMultilevel"/>
+    <w:tmpl w:val="6CC65972"/>
+    <w:lvl w:ilvl="0" w:tplc="BAEEC57A">
+      <w:start w:val="1"/>
+      <w:numFmt w:val="bullet"/>
+      <w:lvlText w:val="-"/>
+      <w:lvlJc w:val="left"/>
+      <w:pPr>
+        <w:ind w:left="720" w:hanging="360"/>
+      </w:pPr>
+      <w:rPr>
+        <w:rFonts w:ascii="Calibri" w:eastAsiaTheme="minorHAnsi" w:hAnsi="Calibri" w:cs="Calibri" w:hint="default"/>
+      </w:rPr>
+    </w:lvl>
+    <w:lvl w:ilvl="1" w:tplc="040C0003" w:tentative="1">
+      <w:start w:val="1"/>
+      <w:numFmt w:val="bullet"/>
+      <w:lvlText w:val="o"/>
+      <w:lvlJc w:val="left"/>
+      <w:pPr>
+        <w:ind w:left="1440" w:hanging="360"/>
+      </w:pPr>
+      <w:rPr>
+        <w:rFonts w:ascii="Courier New" w:hAnsi="Courier New" w:cs="Courier New" w:hint="default"/>
+      </w:rPr>
+    </w:lvl>
+    <w:lvl w:ilvl="2" w:tplc="040C0005" w:tentative="1">
+      <w:start w:val="1"/>
+      <w:numFmt w:val="bullet"/>
+      <w:lvlText w:val=""/>
+      <w:lvlJc w:val="left"/>
+      <w:pPr>
+        <w:ind w:left="2160" w:hanging="360"/>
+      </w:pPr>
+      <w:rPr>
+        <w:rFonts w:ascii="Wingdings" w:hAnsi="Wingdings" w:hint="default"/>
+      </w:rPr>
+    </w:lvl>
+    <w:lvl w:ilvl="3" w:tplc="040C0001" w:tentative="1">
+      <w:start w:val="1"/>
+      <w:numFmt w:val="bullet"/>
+      <w:lvlText w:val=""/>
+      <w:lvlJc w:val="left"/>
+      <w:pPr>
+        <w:ind w:left="2880" w:hanging="360"/>
+      </w:pPr>
+      <w:rPr>
+        <w:rFonts w:ascii="Symbol" w:hAnsi="Symbol" w:hint="default"/>
+      </w:rPr>
+    </w:lvl>
+    <w:lvl w:ilvl="4" w:tplc="040C0003" w:tentative="1">
+      <w:start w:val="1"/>
+      <w:numFmt w:val="bullet"/>
+      <w:lvlText w:val="o"/>
+      <w:lvlJc w:val="left"/>
+      <w:pPr>
+        <w:ind w:left="3600" w:hanging="360"/>
+      </w:pPr>
+      <w:rPr>
+        <w:rFonts w:ascii="Courier New" w:hAnsi="Courier New" w:cs="Courier New" w:hint="default"/>
+      </w:rPr>
+    </w:lvl>
+    <w:lvl w:ilvl="5" w:tplc="040C0005" w:tentative="1">
+      <w:start w:val="1"/>
+      <w:numFmt w:val="bullet"/>
+      <w:lvlText w:val=""/>
+      <w:lvlJc w:val="left"/>
+      <w:pPr>
+        <w:ind w:left="4320" w:hanging="360"/>
+      </w:pPr>
+      <w:rPr>
+        <w:rFonts w:ascii="Wingdings" w:hAnsi="Wingdings" w:hint="default"/>
+      </w:rPr>
+    </w:lvl>
+    <w:lvl w:ilvl="6" w:tplc="040C0001" w:tentative="1">
+      <w:start w:val="1"/>
+      <w:numFmt w:val="bullet"/>
+      <w:lvlText w:val=""/>
+      <w:lvlJc w:val="left"/>
+      <w:pPr>
+        <w:ind w:left="5040" w:hanging="360"/>
+      </w:pPr>
+      <w:rPr>
+        <w:rFonts w:ascii="Symbol" w:hAnsi="Symbol" w:hint="default"/>
+      </w:rPr>
+    </w:lvl>
+    <w:lvl w:ilvl="7" w:tplc="040C0003" w:tentative="1">
+      <w:start w:val="1"/>
+      <w:numFmt w:val="bullet"/>
+      <w:lvlText w:val="o"/>
+      <w:lvlJc w:val="left"/>
+      <w:pPr>
+        <w:ind w:left="5760" w:hanging="360"/>
+      </w:pPr>
+      <w:rPr>
+        <w:rFonts w:ascii="Courier New" w:hAnsi="Courier New" w:cs="Courier New" w:hint="default"/>
+      </w:rPr>
+    </w:lvl>
+    <w:lvl w:ilvl="8" w:tplc="040C0005" w:tentative="1">
+      <w:start w:val="1"/>
+      <w:numFmt w:val="bullet"/>
+      <w:lvlText w:val=""/>
+      <w:lvlJc w:val="left"/>
+      <w:pPr>
+        <w:ind w:left="6480" w:hanging="360"/>
+      </w:pPr>
+      <w:rPr>
+        <w:rFonts w:ascii="Wingdings" w:hAnsi="Wingdings" w:hint="default"/>
+      </w:rPr>
+    </w:lvl>
+  </w:abstractNum>
+  <w:abstractNum w:abstractNumId="2" w15:restartNumberingAfterBreak="0">
     <w:nsid w:val="54CB40AA"/>
     <w:multiLevelType w:val="hybridMultilevel"/>
     <w:tmpl w:val="B882C41E"/>
@@ -2828,10 +3032,13 @@
     </w:lvl>
   </w:abstractNum>
   <w:num w:numId="1">
-    <w:abstractNumId w:val="1"/>
+    <w:abstractNumId w:val="2"/>
   </w:num>
   <w:num w:numId="2">
     <w:abstractNumId w:val="0"/>
+  </w:num>
+  <w:num w:numId="3">
+    <w:abstractNumId w:val="1"/>
   </w:num>
 </w:numbering>
 </file>
@@ -3611,6 +3818,27 @@
     <w:pitch w:val="variable"/>
     <w:sig w:usb0="E0002AFF" w:usb1="C000247B" w:usb2="00000009" w:usb3="00000000" w:csb0="000001FF" w:csb1="00000000"/>
   </w:font>
+  <w:font w:name="Courier New">
+    <w:panose1 w:val="02070309020205020404"/>
+    <w:charset w:val="00"/>
+    <w:family w:val="modern"/>
+    <w:pitch w:val="fixed"/>
+    <w:sig w:usb0="E0002EFF" w:usb1="C0007843" w:usb2="00000009" w:usb3="00000000" w:csb0="000001FF" w:csb1="00000000"/>
+  </w:font>
+  <w:font w:name="Wingdings">
+    <w:panose1 w:val="05000000000000000000"/>
+    <w:charset w:val="02"/>
+    <w:family w:val="auto"/>
+    <w:pitch w:val="variable"/>
+    <w:sig w:usb0="00000000" w:usb1="10000000" w:usb2="00000000" w:usb3="00000000" w:csb0="80000000" w:csb1="00000000"/>
+  </w:font>
+  <w:font w:name="Symbol">
+    <w:panose1 w:val="05050102010706020507"/>
+    <w:charset w:val="02"/>
+    <w:family w:val="roman"/>
+    <w:pitch w:val="variable"/>
+    <w:sig w:usb0="00000000" w:usb1="10000000" w:usb2="00000000" w:usb3="00000000" w:csb0="80000000" w:csb1="00000000"/>
+  </w:font>
   <w:font w:name="Calibri Light">
     <w:panose1 w:val="020F0302020204030204"/>
     <w:charset w:val="00"/>
@@ -3645,7 +3873,7 @@
   </w:compat>
   <w:rsids>
     <w:rsidRoot w:val="00996055"/>
-    <w:rsid w:val="006D6B74"/>
+    <w:rsid w:val="00927617"/>
     <w:rsid w:val="00996055"/>
   </w:rsids>
   <m:mathPr>

</xml_diff>

<commit_message>
killian est un chien d'infidèle
</commit_message>
<xml_diff>
--- a/Partie personnelle Audran RAYNAL/API de développement.docx
+++ b/Partie personnelle Audran RAYNAL/API de développement.docx
@@ -286,7 +286,7 @@
           </mc:Choice>
           <mc:Fallback>
             <w:pict>
-              <v:oval w14:anchorId="10DDB51C" id="Ellipse 19" o:spid="_x0000_s1026" style="position:absolute;margin-left:222.8pt;margin-top:169.5pt;width:166.7pt;height:83.7pt;rotation:1794799fd;z-index:251670528;visibility:visible;mso-wrap-style:square;mso-width-percent:0;mso-height-percent:0;mso-wrap-distance-left:9pt;mso-wrap-distance-top:0;mso-wrap-distance-right:9pt;mso-wrap-distance-bottom:0;mso-position-horizontal:absolute;mso-position-horizontal-relative:text;mso-position-vertical:absolute;mso-position-vertical-relative:text;mso-width-percent:0;mso-height-percent:0;mso-width-relative:margin;mso-height-relative:margin;v-text-anchor:middle" o:gfxdata="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" filled="f" strokecolor="#1f3763 [1604]" strokeweight="1pt">
+              <v:oval w14:anchorId="4BE8FF3C" id="Ellipse 19" o:spid="_x0000_s1026" style="position:absolute;margin-left:222.8pt;margin-top:169.5pt;width:166.7pt;height:83.7pt;rotation:1794799fd;z-index:251670528;visibility:visible;mso-wrap-style:square;mso-width-percent:0;mso-height-percent:0;mso-wrap-distance-left:9pt;mso-wrap-distance-top:0;mso-wrap-distance-right:9pt;mso-wrap-distance-bottom:0;mso-position-horizontal:absolute;mso-position-horizontal-relative:text;mso-position-vertical:absolute;mso-position-vertical-relative:text;mso-width-percent:0;mso-height-percent:0;mso-width-relative:margin;mso-height-relative:margin;v-text-anchor:middle" o:gfxdata="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" filled="f" strokecolor="#1f3763 [1604]" strokeweight="1pt">
                 <v:stroke joinstyle="miter"/>
               </v:oval>
             </w:pict>
@@ -363,7 +363,7 @@
           </mc:Choice>
           <mc:Fallback>
             <w:pict>
-              <v:oval w14:anchorId="1561C8B4" id="Ellipse 20" o:spid="_x0000_s1026" style="position:absolute;margin-left:7.65pt;margin-top:175.4pt;width:126.65pt;height:63.2pt;rotation:-1836456fd;z-index:251672576;visibility:visible;mso-wrap-style:square;mso-width-percent:0;mso-height-percent:0;mso-wrap-distance-left:9pt;mso-wrap-distance-top:0;mso-wrap-distance-right:9pt;mso-wrap-distance-bottom:0;mso-position-horizontal:absolute;mso-position-horizontal-relative:text;mso-position-vertical:absolute;mso-position-vertical-relative:text;mso-width-percent:0;mso-height-percent:0;mso-width-relative:margin;mso-height-relative:margin;v-text-anchor:middle" o:gfxdata="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" filled="f" strokecolor="#1f3763 [1604]" strokeweight="1pt">
+              <v:oval w14:anchorId="3F96AD36" id="Ellipse 20" o:spid="_x0000_s1026" style="position:absolute;margin-left:7.65pt;margin-top:175.4pt;width:126.65pt;height:63.2pt;rotation:-1836456fd;z-index:251672576;visibility:visible;mso-wrap-style:square;mso-width-percent:0;mso-height-percent:0;mso-wrap-distance-left:9pt;mso-wrap-distance-top:0;mso-wrap-distance-right:9pt;mso-wrap-distance-bottom:0;mso-position-horizontal:absolute;mso-position-horizontal-relative:text;mso-position-vertical:absolute;mso-position-vertical-relative:text;mso-width-percent:0;mso-height-percent:0;mso-width-relative:margin;mso-height-relative:margin;v-text-anchor:middle" o:gfxdata="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" filled="f" strokecolor="#1f3763 [1604]" strokeweight="1pt">
                 <v:stroke joinstyle="miter"/>
               </v:oval>
             </w:pict>
@@ -1955,7 +1955,7 @@
           </mc:Choice>
           <mc:Fallback>
             <w:pict>
-              <v:roundrect w14:anchorId="6DEE3711" id="Rectangle : coins arrondis 4" o:spid="_x0000_s1026" style="position:absolute;margin-left:5.1pt;margin-top:10.85pt;width:94.4pt;height:14.25pt;z-index:251662336;visibility:visible;mso-wrap-style:square;mso-wrap-distance-left:9pt;mso-wrap-distance-top:0;mso-wrap-distance-right:9pt;mso-wrap-distance-bottom:0;mso-position-horizontal:absolute;mso-position-horizontal-relative:text;mso-position-vertical:absolute;mso-position-vertical-relative:text;v-text-anchor:middle" arcsize="10923f" o:gfxdata="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" filled="f" strokecolor="#ffc000" strokeweight="1.5pt">
+              <v:roundrect w14:anchorId="2F63DCB0" id="Rectangle : coins arrondis 4" o:spid="_x0000_s1026" style="position:absolute;margin-left:5.1pt;margin-top:10.85pt;width:94.4pt;height:14.25pt;z-index:251662336;visibility:visible;mso-wrap-style:square;mso-wrap-distance-left:9pt;mso-wrap-distance-top:0;mso-wrap-distance-right:9pt;mso-wrap-distance-bottom:0;mso-position-horizontal:absolute;mso-position-horizontal-relative:text;mso-position-vertical:absolute;mso-position-vertical-relative:text;v-text-anchor:middle" arcsize="10923f" o:gfxdata="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" filled="f" strokecolor="#ffc000" strokeweight="1.5pt">
                 <v:stroke joinstyle="miter"/>
               </v:roundrect>
             </w:pict>
@@ -2039,7 +2039,7 @@
           </mc:Choice>
           <mc:Fallback>
             <w:pict>
-              <v:roundrect w14:anchorId="28D116A3" id="Rectangle : coins arrondis 6" o:spid="_x0000_s1026" style="position:absolute;margin-left:204.35pt;margin-top:5.3pt;width:82.75pt;height:13.45pt;z-index:251664384;visibility:visible;mso-wrap-style:square;mso-width-percent:0;mso-height-percent:0;mso-wrap-distance-left:9pt;mso-wrap-distance-top:0;mso-wrap-distance-right:9pt;mso-wrap-distance-bottom:0;mso-position-horizontal:absolute;mso-position-horizontal-relative:text;mso-position-vertical:absolute;mso-position-vertical-relative:text;mso-width-percent:0;mso-height-percent:0;mso-width-relative:margin;mso-height-relative:margin;v-text-anchor:middle" arcsize="10923f" o:gfxdata="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" filled="f" strokecolor="#ffc000" strokeweight="1.5pt">
+              <v:roundrect w14:anchorId="1F2F3BC2" id="Rectangle : coins arrondis 6" o:spid="_x0000_s1026" style="position:absolute;margin-left:204.35pt;margin-top:5.3pt;width:82.75pt;height:13.45pt;z-index:251664384;visibility:visible;mso-wrap-style:square;mso-width-percent:0;mso-height-percent:0;mso-wrap-distance-left:9pt;mso-wrap-distance-top:0;mso-wrap-distance-right:9pt;mso-wrap-distance-bottom:0;mso-position-horizontal:absolute;mso-position-horizontal-relative:text;mso-position-vertical:absolute;mso-position-vertical-relative:text;mso-width-percent:0;mso-height-percent:0;mso-width-relative:margin;mso-height-relative:margin;v-text-anchor:middle" arcsize="10923f" o:gfxdata="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" filled="f" strokecolor="#ffc000" strokeweight="1.5pt">
                 <v:stroke joinstyle="miter"/>
               </v:roundrect>
             </w:pict>
@@ -2573,6 +2573,14 @@
       <w:r>
         <w:t>J’ai eu besoin d’une platine d’essai</w:t>
       </w:r>
+      <w:r>
+        <w:t xml:space="preserve"> et d’une Microstack protoboard</w:t>
+      </w:r>
+      <w:bookmarkStart w:id="2" w:name="_GoBack"/>
+      <w:bookmarkEnd w:id="2"/>
+      <w:r>
+        <w:t>.</w:t>
+      </w:r>
     </w:p>
     <w:p/>
     <w:p/>
@@ -2661,8 +2669,6 @@
       <w:r>
         <w:t xml:space="preserve">On ne pouvait pas choisir les software et IDE de développement </w:t>
       </w:r>
-      <w:bookmarkStart w:id="2" w:name="_GoBack"/>
-      <w:bookmarkEnd w:id="2"/>
     </w:p>
     <w:p/>
     <w:p/>
@@ -3873,8 +3879,8 @@
   </w:compat>
   <w:rsids>
     <w:rsidRoot w:val="00996055"/>
-    <w:rsid w:val="00927617"/>
     <w:rsid w:val="00996055"/>
+    <w:rsid w:val="00BE0D9A"/>
   </w:rsids>
   <m:mathPr>
     <m:mathFont m:val="Cambria Math"/>

</xml_diff>

<commit_message>
Lucas est une espèce en voie de disparition
</commit_message>
<xml_diff>
--- a/Partie personnelle Audran RAYNAL/API de développement.docx
+++ b/Partie personnelle Audran RAYNAL/API de développement.docx
@@ -286,7 +286,7 @@
           </mc:Choice>
           <mc:Fallback>
             <w:pict>
-              <v:oval w14:anchorId="4BE8FF3C" id="Ellipse 19" o:spid="_x0000_s1026" style="position:absolute;margin-left:222.8pt;margin-top:169.5pt;width:166.7pt;height:83.7pt;rotation:1794799fd;z-index:251670528;visibility:visible;mso-wrap-style:square;mso-width-percent:0;mso-height-percent:0;mso-wrap-distance-left:9pt;mso-wrap-distance-top:0;mso-wrap-distance-right:9pt;mso-wrap-distance-bottom:0;mso-position-horizontal:absolute;mso-position-horizontal-relative:text;mso-position-vertical:absolute;mso-position-vertical-relative:text;mso-width-percent:0;mso-height-percent:0;mso-width-relative:margin;mso-height-relative:margin;v-text-anchor:middle" o:gfxdata="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" filled="f" strokecolor="#1f3763 [1604]" strokeweight="1pt">
+              <v:oval w14:anchorId="668A8444" id="Ellipse 19" o:spid="_x0000_s1026" style="position:absolute;margin-left:222.8pt;margin-top:169.5pt;width:166.7pt;height:83.7pt;rotation:1794799fd;z-index:251670528;visibility:visible;mso-wrap-style:square;mso-width-percent:0;mso-height-percent:0;mso-wrap-distance-left:9pt;mso-wrap-distance-top:0;mso-wrap-distance-right:9pt;mso-wrap-distance-bottom:0;mso-position-horizontal:absolute;mso-position-horizontal-relative:text;mso-position-vertical:absolute;mso-position-vertical-relative:text;mso-width-percent:0;mso-height-percent:0;mso-width-relative:margin;mso-height-relative:margin;v-text-anchor:middle" o:gfxdata="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" filled="f" strokecolor="#1f3763 [1604]" strokeweight="1pt">
                 <v:stroke joinstyle="miter"/>
               </v:oval>
             </w:pict>
@@ -363,7 +363,7 @@
           </mc:Choice>
           <mc:Fallback>
             <w:pict>
-              <v:oval w14:anchorId="3F96AD36" id="Ellipse 20" o:spid="_x0000_s1026" style="position:absolute;margin-left:7.65pt;margin-top:175.4pt;width:126.65pt;height:63.2pt;rotation:-1836456fd;z-index:251672576;visibility:visible;mso-wrap-style:square;mso-width-percent:0;mso-height-percent:0;mso-wrap-distance-left:9pt;mso-wrap-distance-top:0;mso-wrap-distance-right:9pt;mso-wrap-distance-bottom:0;mso-position-horizontal:absolute;mso-position-horizontal-relative:text;mso-position-vertical:absolute;mso-position-vertical-relative:text;mso-width-percent:0;mso-height-percent:0;mso-width-relative:margin;mso-height-relative:margin;v-text-anchor:middle" o:gfxdata="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" filled="f" strokecolor="#1f3763 [1604]" strokeweight="1pt">
+              <v:oval w14:anchorId="30DD472F" id="Ellipse 20" o:spid="_x0000_s1026" style="position:absolute;margin-left:7.65pt;margin-top:175.4pt;width:126.65pt;height:63.2pt;rotation:-1836456fd;z-index:251672576;visibility:visible;mso-wrap-style:square;mso-width-percent:0;mso-height-percent:0;mso-wrap-distance-left:9pt;mso-wrap-distance-top:0;mso-wrap-distance-right:9pt;mso-wrap-distance-bottom:0;mso-position-horizontal:absolute;mso-position-horizontal-relative:text;mso-position-vertical:absolute;mso-position-vertical-relative:text;mso-width-percent:0;mso-height-percent:0;mso-width-relative:margin;mso-height-relative:margin;v-text-anchor:middle" o:gfxdata="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" filled="f" strokecolor="#1f3763 [1604]" strokeweight="1pt">
                 <v:stroke joinstyle="miter"/>
               </v:oval>
             </w:pict>
@@ -1955,7 +1955,7 @@
           </mc:Choice>
           <mc:Fallback>
             <w:pict>
-              <v:roundrect w14:anchorId="2F63DCB0" id="Rectangle : coins arrondis 4" o:spid="_x0000_s1026" style="position:absolute;margin-left:5.1pt;margin-top:10.85pt;width:94.4pt;height:14.25pt;z-index:251662336;visibility:visible;mso-wrap-style:square;mso-wrap-distance-left:9pt;mso-wrap-distance-top:0;mso-wrap-distance-right:9pt;mso-wrap-distance-bottom:0;mso-position-horizontal:absolute;mso-position-horizontal-relative:text;mso-position-vertical:absolute;mso-position-vertical-relative:text;v-text-anchor:middle" arcsize="10923f" o:gfxdata="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" filled="f" strokecolor="#ffc000" strokeweight="1.5pt">
+              <v:roundrect w14:anchorId="383CAA7C" id="Rectangle : coins arrondis 4" o:spid="_x0000_s1026" style="position:absolute;margin-left:5.1pt;margin-top:10.85pt;width:94.4pt;height:14.25pt;z-index:251662336;visibility:visible;mso-wrap-style:square;mso-wrap-distance-left:9pt;mso-wrap-distance-top:0;mso-wrap-distance-right:9pt;mso-wrap-distance-bottom:0;mso-position-horizontal:absolute;mso-position-horizontal-relative:text;mso-position-vertical:absolute;mso-position-vertical-relative:text;v-text-anchor:middle" arcsize="10923f" o:gfxdata="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" filled="f" strokecolor="#ffc000" strokeweight="1.5pt">
                 <v:stroke joinstyle="miter"/>
               </v:roundrect>
             </w:pict>
@@ -2039,7 +2039,7 @@
           </mc:Choice>
           <mc:Fallback>
             <w:pict>
-              <v:roundrect w14:anchorId="1F2F3BC2" id="Rectangle : coins arrondis 6" o:spid="_x0000_s1026" style="position:absolute;margin-left:204.35pt;margin-top:5.3pt;width:82.75pt;height:13.45pt;z-index:251664384;visibility:visible;mso-wrap-style:square;mso-width-percent:0;mso-height-percent:0;mso-wrap-distance-left:9pt;mso-wrap-distance-top:0;mso-wrap-distance-right:9pt;mso-wrap-distance-bottom:0;mso-position-horizontal:absolute;mso-position-horizontal-relative:text;mso-position-vertical:absolute;mso-position-vertical-relative:text;mso-width-percent:0;mso-height-percent:0;mso-width-relative:margin;mso-height-relative:margin;v-text-anchor:middle" arcsize="10923f" o:gfxdata="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" filled="f" strokecolor="#ffc000" strokeweight="1.5pt">
+              <v:roundrect w14:anchorId="71445C8A" id="Rectangle : coins arrondis 6" o:spid="_x0000_s1026" style="position:absolute;margin-left:204.35pt;margin-top:5.3pt;width:82.75pt;height:13.45pt;z-index:251664384;visibility:visible;mso-wrap-style:square;mso-width-percent:0;mso-height-percent:0;mso-wrap-distance-left:9pt;mso-wrap-distance-top:0;mso-wrap-distance-right:9pt;mso-wrap-distance-bottom:0;mso-position-horizontal:absolute;mso-position-horizontal-relative:text;mso-position-vertical:absolute;mso-position-vertical-relative:text;mso-width-percent:0;mso-height-percent:0;mso-width-relative:margin;mso-height-relative:margin;v-text-anchor:middle" arcsize="10923f" o:gfxdata="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" filled="f" strokecolor="#ffc000" strokeweight="1.5pt">
                 <v:stroke joinstyle="miter"/>
               </v:roundrect>
             </w:pict>
@@ -2574,12 +2574,85 @@
         <w:t>J’ai eu besoin d’une platine d’essai</w:t>
       </w:r>
       <w:r>
-        <w:t xml:space="preserve"> et d’une Microstack protoboard</w:t>
+        <w:t xml:space="preserve"> et d’une Microstack protoboard.</w:t>
       </w:r>
       <w:bookmarkStart w:id="2" w:name="_GoBack"/>
       <w:bookmarkEnd w:id="2"/>
-      <w:r>
-        <w:t>.</w:t>
+    </w:p>
+    <w:p/>
+    <w:p/>
+    <w:p/>
+    <w:p/>
+    <w:p/>
+    <w:p>
+      <w:r>
+        <w:rPr>
+          <w:noProof/>
+        </w:rPr>
+        <w:drawing>
+          <wp:anchor distT="0" distB="0" distL="114300" distR="114300" simplePos="0" relativeHeight="251680768" behindDoc="1" locked="0" layoutInCell="1" allowOverlap="1" wp14:anchorId="5A48D278">
+            <wp:simplePos x="0" y="0"/>
+            <wp:positionH relativeFrom="column">
+              <wp:posOffset>3878386</wp:posOffset>
+            </wp:positionH>
+            <wp:positionV relativeFrom="paragraph">
+              <wp:posOffset>174569</wp:posOffset>
+            </wp:positionV>
+            <wp:extent cx="2261870" cy="2249170"/>
+            <wp:effectExtent l="0" t="0" r="5080" b="0"/>
+            <wp:wrapTight wrapText="bothSides">
+              <wp:wrapPolygon edited="0">
+                <wp:start x="0" y="0"/>
+                <wp:lineTo x="0" y="21405"/>
+                <wp:lineTo x="21467" y="21405"/>
+                <wp:lineTo x="21467" y="0"/>
+                <wp:lineTo x="0" y="0"/>
+              </wp:wrapPolygon>
+            </wp:wrapTight>
+            <wp:docPr id="28" name="Image 28"/>
+            <wp:cNvGraphicFramePr>
+              <a:graphicFrameLocks xmlns:a="http://schemas.openxmlformats.org/drawingml/2006/main" noChangeAspect="1"/>
+            </wp:cNvGraphicFramePr>
+            <a:graphic xmlns:a="http://schemas.openxmlformats.org/drawingml/2006/main">
+              <a:graphicData uri="http://schemas.openxmlformats.org/drawingml/2006/picture">
+                <pic:pic xmlns:pic="http://schemas.openxmlformats.org/drawingml/2006/picture">
+                  <pic:nvPicPr>
+                    <pic:cNvPr id="0" name="Picture 11"/>
+                    <pic:cNvPicPr>
+                      <a:picLocks noChangeAspect="1" noChangeArrowheads="1"/>
+                    </pic:cNvPicPr>
+                  </pic:nvPicPr>
+                  <pic:blipFill>
+                    <a:blip r:embed="rId21" cstate="print">
+                      <a:extLst>
+                        <a:ext uri="{28A0092B-C50C-407E-A947-70E740481C1C}">
+                          <a14:useLocalDpi xmlns:a14="http://schemas.microsoft.com/office/drawing/2010/main" val="0"/>
+                        </a:ext>
+                      </a:extLst>
+                    </a:blip>
+                    <a:srcRect/>
+                    <a:stretch>
+                      <a:fillRect/>
+                    </a:stretch>
+                  </pic:blipFill>
+                  <pic:spPr bwMode="auto">
+                    <a:xfrm>
+                      <a:off x="0" y="0"/>
+                      <a:ext cx="2261870" cy="2249170"/>
+                    </a:xfrm>
+                    <a:prstGeom prst="rect">
+                      <a:avLst/>
+                    </a:prstGeom>
+                    <a:noFill/>
+                    <a:ln>
+                      <a:noFill/>
+                    </a:ln>
+                  </pic:spPr>
+                </pic:pic>
+              </a:graphicData>
+            </a:graphic>
+          </wp:anchor>
+        </w:drawing>
       </w:r>
     </w:p>
     <w:p/>
@@ -2592,12 +2665,6 @@
     <w:p/>
     <w:p/>
     <w:p/>
-    <w:p/>
-    <w:p/>
-    <w:p/>
-    <w:p/>
-    <w:p/>
-    <w:p/>
     <w:p>
       <w:pPr>
         <w:pStyle w:val="Titre1"/>
@@ -2674,7 +2741,7 @@
     <w:p/>
     <w:p/>
     <w:sectPr>
-      <w:footerReference w:type="default" r:id="rId21"/>
+      <w:footerReference w:type="default" r:id="rId22"/>
       <w:pgSz w:w="11906" w:h="16838"/>
       <w:pgMar w:top="1417" w:right="1417" w:bottom="1417" w:left="1417" w:header="708" w:footer="708" w:gutter="0"/>
       <w:cols w:space="708"/>
@@ -3879,8 +3946,8 @@
   </w:compat>
   <w:rsids>
     <w:rsidRoot w:val="00996055"/>
+    <w:rsid w:val="00466BC9"/>
     <w:rsid w:val="00996055"/>
-    <w:rsid w:val="00BE0D9A"/>
   </w:rsids>
   <m:mathPr>
     <m:mathFont m:val="Cambria Math"/>

</xml_diff>

<commit_message>
n i g g e r
</commit_message>
<xml_diff>
--- a/Partie personnelle Audran RAYNAL/API de développement.docx
+++ b/Partie personnelle Audran RAYNAL/API de développement.docx
@@ -286,7 +286,7 @@
           </mc:Choice>
           <mc:Fallback>
             <w:pict>
-              <v:oval w14:anchorId="668A8444" id="Ellipse 19" o:spid="_x0000_s1026" style="position:absolute;margin-left:222.8pt;margin-top:169.5pt;width:166.7pt;height:83.7pt;rotation:1794799fd;z-index:251670528;visibility:visible;mso-wrap-style:square;mso-width-percent:0;mso-height-percent:0;mso-wrap-distance-left:9pt;mso-wrap-distance-top:0;mso-wrap-distance-right:9pt;mso-wrap-distance-bottom:0;mso-position-horizontal:absolute;mso-position-horizontal-relative:text;mso-position-vertical:absolute;mso-position-vertical-relative:text;mso-width-percent:0;mso-height-percent:0;mso-width-relative:margin;mso-height-relative:margin;v-text-anchor:middle" o:gfxdata="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" filled="f" strokecolor="#1f3763 [1604]" strokeweight="1pt">
+              <v:oval w14:anchorId="6998DB9D" id="Ellipse 19" o:spid="_x0000_s1026" style="position:absolute;margin-left:222.8pt;margin-top:169.5pt;width:166.7pt;height:83.7pt;rotation:1794799fd;z-index:251670528;visibility:visible;mso-wrap-style:square;mso-width-percent:0;mso-height-percent:0;mso-wrap-distance-left:9pt;mso-wrap-distance-top:0;mso-wrap-distance-right:9pt;mso-wrap-distance-bottom:0;mso-position-horizontal:absolute;mso-position-horizontal-relative:text;mso-position-vertical:absolute;mso-position-vertical-relative:text;mso-width-percent:0;mso-height-percent:0;mso-width-relative:margin;mso-height-relative:margin;v-text-anchor:middle" o:gfxdata="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" filled="f" strokecolor="#1f3763 [1604]" strokeweight="1pt">
                 <v:stroke joinstyle="miter"/>
               </v:oval>
             </w:pict>
@@ -363,7 +363,7 @@
           </mc:Choice>
           <mc:Fallback>
             <w:pict>
-              <v:oval w14:anchorId="30DD472F" id="Ellipse 20" o:spid="_x0000_s1026" style="position:absolute;margin-left:7.65pt;margin-top:175.4pt;width:126.65pt;height:63.2pt;rotation:-1836456fd;z-index:251672576;visibility:visible;mso-wrap-style:square;mso-width-percent:0;mso-height-percent:0;mso-wrap-distance-left:9pt;mso-wrap-distance-top:0;mso-wrap-distance-right:9pt;mso-wrap-distance-bottom:0;mso-position-horizontal:absolute;mso-position-horizontal-relative:text;mso-position-vertical:absolute;mso-position-vertical-relative:text;mso-width-percent:0;mso-height-percent:0;mso-width-relative:margin;mso-height-relative:margin;v-text-anchor:middle" o:gfxdata="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" filled="f" strokecolor="#1f3763 [1604]" strokeweight="1pt">
+              <v:oval w14:anchorId="6DE2DEE7" id="Ellipse 20" o:spid="_x0000_s1026" style="position:absolute;margin-left:7.65pt;margin-top:175.4pt;width:126.65pt;height:63.2pt;rotation:-1836456fd;z-index:251672576;visibility:visible;mso-wrap-style:square;mso-width-percent:0;mso-height-percent:0;mso-wrap-distance-left:9pt;mso-wrap-distance-top:0;mso-wrap-distance-right:9pt;mso-wrap-distance-bottom:0;mso-position-horizontal:absolute;mso-position-horizontal-relative:text;mso-position-vertical:absolute;mso-position-vertical-relative:text;mso-width-percent:0;mso-height-percent:0;mso-width-relative:margin;mso-height-relative:margin;v-text-anchor:middle" o:gfxdata="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" filled="f" strokecolor="#1f3763 [1604]" strokeweight="1pt">
                 <v:stroke joinstyle="miter"/>
               </v:oval>
             </w:pict>
@@ -706,6 +706,32 @@
           <w:u w:val="single"/>
         </w:rPr>
       </w:pPr>
+    </w:p>
+    <w:p>
+      <w:pPr>
+        <w:tabs>
+          <w:tab w:val="left" w:pos="1657"/>
+        </w:tabs>
+        <w:rPr>
+          <w:color w:val="4472C4" w:themeColor="accent1"/>
+          <w:sz w:val="28"/>
+          <w:szCs w:val="24"/>
+          <w:u w:val="single"/>
+        </w:rPr>
+      </w:pPr>
+    </w:p>
+    <w:p>
+      <w:pPr>
+        <w:tabs>
+          <w:tab w:val="left" w:pos="1657"/>
+        </w:tabs>
+        <w:rPr>
+          <w:color w:val="4472C4" w:themeColor="accent1"/>
+          <w:sz w:val="28"/>
+          <w:szCs w:val="24"/>
+          <w:u w:val="single"/>
+        </w:rPr>
+      </w:pPr>
       <w:r>
         <w:rPr>
           <w:noProof/>
@@ -714,13 +740,13 @@
           <wp:anchor distT="0" distB="0" distL="114300" distR="114300" simplePos="0" relativeHeight="251668480" behindDoc="1" locked="0" layoutInCell="1" allowOverlap="1">
             <wp:simplePos x="0" y="0"/>
             <wp:positionH relativeFrom="margin">
-              <wp:posOffset>3120722</wp:posOffset>
+              <wp:posOffset>4415928</wp:posOffset>
             </wp:positionH>
             <wp:positionV relativeFrom="paragraph">
-              <wp:posOffset>7620</wp:posOffset>
+              <wp:posOffset>256540</wp:posOffset>
             </wp:positionV>
-            <wp:extent cx="1576705" cy="2680335"/>
-            <wp:effectExtent l="0" t="0" r="4445" b="5715"/>
+            <wp:extent cx="1567350" cy="2664432"/>
+            <wp:effectExtent l="0" t="0" r="0" b="3175"/>
             <wp:wrapNone/>
             <wp:docPr id="13" name="Image 13"/>
             <wp:cNvGraphicFramePr>
@@ -751,7 +777,7 @@
                   <pic:spPr bwMode="auto">
                     <a:xfrm>
                       <a:off x="0" y="0"/>
-                      <a:ext cx="1576705" cy="2680335"/>
+                      <a:ext cx="1567350" cy="2664432"/>
                     </a:xfrm>
                     <a:prstGeom prst="rect">
                       <a:avLst/>
@@ -764,18 +790,55 @@
                 </pic:pic>
               </a:graphicData>
             </a:graphic>
+            <wp14:sizeRelV relativeFrom="margin">
+              <wp14:pctHeight>0</wp14:pctHeight>
+            </wp14:sizeRelV>
           </wp:anchor>
         </w:drawing>
       </w:r>
+    </w:p>
+    <w:p>
+      <w:pPr>
+        <w:tabs>
+          <w:tab w:val="left" w:pos="1657"/>
+        </w:tabs>
+        <w:rPr>
+          <w:color w:val="4472C4" w:themeColor="accent1"/>
+          <w:sz w:val="28"/>
+          <w:szCs w:val="24"/>
+          <w:u w:val="single"/>
+        </w:rPr>
+      </w:pPr>
+    </w:p>
+    <w:p>
+      <w:pPr>
+        <w:tabs>
+          <w:tab w:val="left" w:pos="1657"/>
+        </w:tabs>
+        <w:rPr>
+          <w:color w:val="4472C4" w:themeColor="accent1"/>
+          <w:sz w:val="28"/>
+          <w:szCs w:val="24"/>
+          <w:u w:val="single"/>
+        </w:rPr>
+      </w:pPr>
       <w:r>
         <w:rPr>
           <w:noProof/>
         </w:rPr>
         <w:drawing>
-          <wp:inline distT="0" distB="0" distL="0" distR="0" wp14:anchorId="23FDFC76" wp14:editId="61CAF23D">
-            <wp:extent cx="2706370" cy="1155700"/>
-            <wp:effectExtent l="0" t="0" r="0" b="6350"/>
-            <wp:docPr id="11" name="Image 11"/>
+          <wp:anchor distT="0" distB="0" distL="114300" distR="114300" simplePos="0" relativeHeight="251667456" behindDoc="1" locked="0" layoutInCell="1" allowOverlap="1">
+            <wp:simplePos x="0" y="0"/>
+            <wp:positionH relativeFrom="margin">
+              <wp:posOffset>-319184</wp:posOffset>
+            </wp:positionH>
+            <wp:positionV relativeFrom="paragraph">
+              <wp:posOffset>340360</wp:posOffset>
+            </wp:positionV>
+            <wp:extent cx="2264675" cy="998079"/>
+            <wp:effectExtent l="0" t="0" r="2540" b="0"/>
+            <wp:wrapNone/>
+            <wp:docPr id="12" name="Image 12"/>
             <wp:cNvGraphicFramePr>
               <a:graphicFrameLocks xmlns:a="http://schemas.openxmlformats.org/drawingml/2006/main" noChangeAspect="1"/>
             </wp:cNvGraphicFramePr>
@@ -783,7 +846,7 @@
               <a:graphicData uri="http://schemas.openxmlformats.org/drawingml/2006/picture">
                 <pic:pic xmlns:pic="http://schemas.openxmlformats.org/drawingml/2006/picture">
                   <pic:nvPicPr>
-                    <pic:cNvPr id="0" name="Picture 8"/>
+                    <pic:cNvPr id="0" name="Picture 9"/>
                     <pic:cNvPicPr>
                       <a:picLocks noChangeAspect="1" noChangeArrowheads="1"/>
                     </pic:cNvPicPr>
@@ -804,7 +867,7 @@
                   <pic:spPr bwMode="auto">
                     <a:xfrm>
                       <a:off x="0" y="0"/>
-                      <a:ext cx="2706370" cy="1155700"/>
+                      <a:ext cx="2264675" cy="998079"/>
                     </a:xfrm>
                     <a:prstGeom prst="rect">
                       <a:avLst/>
@@ -817,7 +880,13 @@
                 </pic:pic>
               </a:graphicData>
             </a:graphic>
-          </wp:inline>
+            <wp14:sizeRelH relativeFrom="margin">
+              <wp14:pctWidth>0</wp14:pctWidth>
+            </wp14:sizeRelH>
+            <wp14:sizeRelV relativeFrom="margin">
+              <wp14:pctHeight>0</wp14:pctHeight>
+            </wp14:sizeRelV>
+          </wp:anchor>
         </w:drawing>
       </w:r>
     </w:p>
@@ -838,18 +907,26 @@
           <w:noProof/>
         </w:rPr>
         <w:drawing>
-          <wp:anchor distT="0" distB="0" distL="114300" distR="114300" simplePos="0" relativeHeight="251667456" behindDoc="1" locked="0" layoutInCell="1" allowOverlap="1">
+          <wp:anchor distT="0" distB="0" distL="114300" distR="114300" simplePos="0" relativeHeight="251681792" behindDoc="1" locked="0" layoutInCell="1" allowOverlap="1" wp14:anchorId="23FDFC76">
             <wp:simplePos x="0" y="0"/>
-            <wp:positionH relativeFrom="margin">
-              <wp:align>left</wp:align>
+            <wp:positionH relativeFrom="column">
+              <wp:posOffset>1984210</wp:posOffset>
             </wp:positionH>
             <wp:positionV relativeFrom="paragraph">
-              <wp:posOffset>130727</wp:posOffset>
+              <wp:posOffset>5080</wp:posOffset>
             </wp:positionV>
-            <wp:extent cx="2838450" cy="1250950"/>
-            <wp:effectExtent l="0" t="0" r="0" b="6350"/>
-            <wp:wrapNone/>
-            <wp:docPr id="12" name="Image 12"/>
+            <wp:extent cx="2313940" cy="997585"/>
+            <wp:effectExtent l="0" t="0" r="0" b="0"/>
+            <wp:wrapTight wrapText="bothSides">
+              <wp:wrapPolygon edited="0">
+                <wp:start x="0" y="0"/>
+                <wp:lineTo x="0" y="21036"/>
+                <wp:lineTo x="21339" y="21036"/>
+                <wp:lineTo x="21339" y="0"/>
+                <wp:lineTo x="0" y="0"/>
+              </wp:wrapPolygon>
+            </wp:wrapTight>
+            <wp:docPr id="11" name="Image 11"/>
             <wp:cNvGraphicFramePr>
               <a:graphicFrameLocks xmlns:a="http://schemas.openxmlformats.org/drawingml/2006/main" noChangeAspect="1"/>
             </wp:cNvGraphicFramePr>
@@ -857,7 +934,7 @@
               <a:graphicData uri="http://schemas.openxmlformats.org/drawingml/2006/picture">
                 <pic:pic xmlns:pic="http://schemas.openxmlformats.org/drawingml/2006/picture">
                   <pic:nvPicPr>
-                    <pic:cNvPr id="0" name="Picture 9"/>
+                    <pic:cNvPr id="0" name="Picture 8"/>
                     <pic:cNvPicPr>
                       <a:picLocks noChangeAspect="1" noChangeArrowheads="1"/>
                     </pic:cNvPicPr>
@@ -878,7 +955,7 @@
                   <pic:spPr bwMode="auto">
                     <a:xfrm>
                       <a:off x="0" y="0"/>
-                      <a:ext cx="2838450" cy="1250950"/>
+                      <a:ext cx="2313940" cy="997585"/>
                     </a:xfrm>
                     <a:prstGeom prst="rect">
                       <a:avLst/>
@@ -891,6 +968,12 @@
                 </pic:pic>
               </a:graphicData>
             </a:graphic>
+            <wp14:sizeRelH relativeFrom="margin">
+              <wp14:pctWidth>0</wp14:pctWidth>
+            </wp14:sizeRelH>
+            <wp14:sizeRelV relativeFrom="margin">
+              <wp14:pctHeight>0</wp14:pctHeight>
+            </wp14:sizeRelV>
           </wp:anchor>
         </w:drawing>
       </w:r>
@@ -920,45 +1003,8 @@
           <w:u w:val="single"/>
         </w:rPr>
       </w:pPr>
-    </w:p>
-    <w:p>
-      <w:pPr>
-        <w:tabs>
-          <w:tab w:val="left" w:pos="1657"/>
-        </w:tabs>
-        <w:rPr>
-          <w:color w:val="4472C4" w:themeColor="accent1"/>
-          <w:sz w:val="28"/>
-          <w:szCs w:val="24"/>
-          <w:u w:val="single"/>
-        </w:rPr>
-      </w:pPr>
-    </w:p>
-    <w:p>
-      <w:pPr>
-        <w:tabs>
-          <w:tab w:val="left" w:pos="1657"/>
-        </w:tabs>
-        <w:rPr>
-          <w:color w:val="4472C4" w:themeColor="accent1"/>
-          <w:sz w:val="28"/>
-          <w:szCs w:val="24"/>
-          <w:u w:val="single"/>
-        </w:rPr>
-      </w:pPr>
-    </w:p>
-    <w:p>
-      <w:pPr>
-        <w:tabs>
-          <w:tab w:val="left" w:pos="1657"/>
-        </w:tabs>
-        <w:rPr>
-          <w:color w:val="4472C4" w:themeColor="accent1"/>
-          <w:sz w:val="28"/>
-          <w:szCs w:val="24"/>
-          <w:u w:val="single"/>
-        </w:rPr>
-      </w:pPr>
+      <w:bookmarkStart w:id="2" w:name="_GoBack"/>
+      <w:bookmarkEnd w:id="2"/>
       <w:r>
         <w:rPr>
           <w:noProof/>
@@ -967,13 +1013,13 @@
           <wp:anchor distT="0" distB="0" distL="114300" distR="114300" simplePos="0" relativeHeight="251669504" behindDoc="1" locked="0" layoutInCell="1" allowOverlap="1">
             <wp:simplePos x="0" y="0"/>
             <wp:positionH relativeFrom="margin">
-              <wp:align>left</wp:align>
+              <wp:posOffset>-317980</wp:posOffset>
             </wp:positionH>
             <wp:positionV relativeFrom="paragraph">
-              <wp:posOffset>9525</wp:posOffset>
+              <wp:posOffset>375201</wp:posOffset>
             </wp:positionV>
-            <wp:extent cx="4073664" cy="866692"/>
-            <wp:effectExtent l="0" t="0" r="3175" b="0"/>
+            <wp:extent cx="4260531" cy="906449"/>
+            <wp:effectExtent l="0" t="0" r="6985" b="8255"/>
             <wp:wrapNone/>
             <wp:docPr id="15" name="Image 15"/>
             <wp:cNvGraphicFramePr>
@@ -1004,7 +1050,7 @@
                   <pic:spPr bwMode="auto">
                     <a:xfrm>
                       <a:off x="0" y="0"/>
-                      <a:ext cx="4101065" cy="872522"/>
+                      <a:ext cx="4293044" cy="913366"/>
                     </a:xfrm>
                     <a:prstGeom prst="rect">
                       <a:avLst/>
@@ -1042,15 +1088,7 @@
     </w:p>
     <w:p>
       <w:pPr>
-        <w:tabs>
-          <w:tab w:val="left" w:pos="1657"/>
-        </w:tabs>
-        <w:rPr>
-          <w:color w:val="4472C4" w:themeColor="accent1"/>
-          <w:sz w:val="28"/>
-          <w:szCs w:val="24"/>
-          <w:u w:val="single"/>
-        </w:rPr>
+        <w:pStyle w:val="Titre1"/>
       </w:pPr>
     </w:p>
     <w:p>
@@ -1955,7 +1993,7 @@
           </mc:Choice>
           <mc:Fallback>
             <w:pict>
-              <v:roundrect w14:anchorId="383CAA7C" id="Rectangle : coins arrondis 4" o:spid="_x0000_s1026" style="position:absolute;margin-left:5.1pt;margin-top:10.85pt;width:94.4pt;height:14.25pt;z-index:251662336;visibility:visible;mso-wrap-style:square;mso-wrap-distance-left:9pt;mso-wrap-distance-top:0;mso-wrap-distance-right:9pt;mso-wrap-distance-bottom:0;mso-position-horizontal:absolute;mso-position-horizontal-relative:text;mso-position-vertical:absolute;mso-position-vertical-relative:text;v-text-anchor:middle" arcsize="10923f" o:gfxdata="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" filled="f" strokecolor="#ffc000" strokeweight="1.5pt">
+              <v:roundrect w14:anchorId="5189F535" id="Rectangle : coins arrondis 4" o:spid="_x0000_s1026" style="position:absolute;margin-left:5.1pt;margin-top:10.85pt;width:94.4pt;height:14.25pt;z-index:251662336;visibility:visible;mso-wrap-style:square;mso-wrap-distance-left:9pt;mso-wrap-distance-top:0;mso-wrap-distance-right:9pt;mso-wrap-distance-bottom:0;mso-position-horizontal:absolute;mso-position-horizontal-relative:text;mso-position-vertical:absolute;mso-position-vertical-relative:text;v-text-anchor:middle" arcsize="10923f" o:gfxdata="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" filled="f" strokecolor="#ffc000" strokeweight="1.5pt">
                 <v:stroke joinstyle="miter"/>
               </v:roundrect>
             </w:pict>
@@ -2039,7 +2077,7 @@
           </mc:Choice>
           <mc:Fallback>
             <w:pict>
-              <v:roundrect w14:anchorId="71445C8A" id="Rectangle : coins arrondis 6" o:spid="_x0000_s1026" style="position:absolute;margin-left:204.35pt;margin-top:5.3pt;width:82.75pt;height:13.45pt;z-index:251664384;visibility:visible;mso-wrap-style:square;mso-width-percent:0;mso-height-percent:0;mso-wrap-distance-left:9pt;mso-wrap-distance-top:0;mso-wrap-distance-right:9pt;mso-wrap-distance-bottom:0;mso-position-horizontal:absolute;mso-position-horizontal-relative:text;mso-position-vertical:absolute;mso-position-vertical-relative:text;mso-width-percent:0;mso-height-percent:0;mso-width-relative:margin;mso-height-relative:margin;v-text-anchor:middle" arcsize="10923f" o:gfxdata="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" filled="f" strokecolor="#ffc000" strokeweight="1.5pt">
+              <v:roundrect w14:anchorId="38DCFFA7" id="Rectangle : coins arrondis 6" o:spid="_x0000_s1026" style="position:absolute;margin-left:204.35pt;margin-top:5.3pt;width:82.75pt;height:13.45pt;z-index:251664384;visibility:visible;mso-wrap-style:square;mso-width-percent:0;mso-height-percent:0;mso-wrap-distance-left:9pt;mso-wrap-distance-top:0;mso-wrap-distance-right:9pt;mso-wrap-distance-bottom:0;mso-position-horizontal:absolute;mso-position-horizontal-relative:text;mso-position-vertical:absolute;mso-position-vertical-relative:text;mso-width-percent:0;mso-height-percent:0;mso-width-relative:margin;mso-height-relative:margin;v-text-anchor:middle" arcsize="10923f" o:gfxdata="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" filled="f" strokecolor="#ffc000" strokeweight="1.5pt">
                 <v:stroke joinstyle="miter"/>
               </v:roundrect>
             </w:pict>
@@ -2576,8 +2614,6 @@
       <w:r>
         <w:t xml:space="preserve"> et d’une Microstack protoboard.</w:t>
       </w:r>
-      <w:bookmarkStart w:id="2" w:name="_GoBack"/>
-      <w:bookmarkEnd w:id="2"/>
     </w:p>
     <w:p/>
     <w:p/>
@@ -3946,8 +3982,8 @@
   </w:compat>
   <w:rsids>
     <w:rsidRoot w:val="00996055"/>
-    <w:rsid w:val="00466BC9"/>
     <w:rsid w:val="00996055"/>
+    <w:rsid w:val="00D228A6"/>
   </w:rsids>
   <m:mathPr>
     <m:mathFont m:val="Cambria Math"/>

</xml_diff>